<commit_message>
rename fall2020 back to master
</commit_message>
<xml_diff>
--- a/Exams/Final/COMP2650_Computer_Architecture_I_Digital_Design_Final_Exam_Fall_2020_I.docx
+++ b/Exams/Final/COMP2650_Computer_Architecture_I_Digital_Design_Final_Exam_Fall_2020_I.docx
@@ -434,7 +434,6 @@
               <w:t xml:space="preserve">, 2020 Midnight </w:t>
             </w:r>
             <w:hyperlink r:id="rId10" w:history="1">
-              <w:proofErr w:type="spellStart"/>
               <w:r>
                 <w:rPr>
                   <w:rStyle w:val="Hyperlink"/>
@@ -443,7 +442,6 @@
                 </w:rPr>
                 <w:t>AoE</w:t>
               </w:r>
-              <w:proofErr w:type="spellEnd"/>
             </w:hyperlink>
           </w:p>
         </w:tc>
@@ -561,6 +559,12 @@
           <w:rFonts w:cs="Times New Roman"/>
         </w:rPr>
         <w:t>!</w:t>
+      </w:r>
+      <w:r>
+        <w:rPr>
+          <w:rFonts w:cs="Times New Roman"/>
+        </w:rPr>
+        <w:t xml:space="preserve"> </w:t>
       </w:r>
     </w:p>
     <w:p>
@@ -3250,7 +3254,7 @@
               <v:stroke joinstyle="miter"/>
               <v:path gradientshapeok="t" o:connecttype="rect"/>
             </v:shapetype>
-            <v:shape id="Text Box 5" o:spid="_x0000_s1026" type="#_x0000_t202" style="position:absolute;margin-left:-30pt;margin-top:5.25pt;width:32.95pt;height:14.4pt;z-index:251642368;visibility:visible;mso-wrap-style:square;mso-wrap-distance-left:9pt;mso-wrap-distance-top:0;mso-wrap-distance-right:9pt;mso-wrap-distance-bottom:0;mso-position-horizontal:absolute;mso-position-horizontal-relative:text;mso-position-vertical:absolute;mso-position-vertical-relative:page;v-text-anchor:top" o:gfxdata="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" filled="f" stroked="f">
+            <v:shape id="Text Box 5" o:spid="_x0000_s1026" type="#_x0000_t202" style="position:absolute;margin-left:-30pt;margin-top:5.25pt;width:32.95pt;height:14.4pt;z-index:251642368;visibility:visible;mso-wrap-style:square;mso-wrap-distance-left:9pt;mso-wrap-distance-top:0;mso-wrap-distance-right:9pt;mso-wrap-distance-bottom:0;mso-position-horizontal:absolute;mso-position-horizontal-relative:text;mso-position-vertical:absolute;mso-position-vertical-relative:page;v-text-anchor:top" o:gfxdata="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" filled="f" stroked="f">
               <v:textbox inset="0,0,0,0">
                 <w:txbxContent>
                   <w:p>

</xml_diff>